<commit_message>
changing the score for my skill in React to 4 out of 5
</commit_message>
<xml_diff>
--- a/src/imgs/imgs.docx
+++ b/src/imgs/imgs.docx
@@ -1,9 +1,12 @@
 
 <file path=word/document.xml><?xml version="1.0" encoding="utf-8"?>
-<w:document xmlns:wpc="http://schemas.microsoft.com/office/word/2010/wordprocessingCanvas" xmlns:cx="http://schemas.microsoft.com/office/drawing/2014/chartex" xmlns:cx1="http://schemas.microsoft.com/office/drawing/2015/9/8/chartex" xmlns:cx2="http://schemas.microsoft.com/office/drawing/2015/10/21/chartex" xmlns:cx3="http://schemas.microsoft.com/office/drawing/2016/5/9/chartex" xmlns:cx4="http://schemas.microsoft.com/office/drawing/2016/5/10/chartex" xmlns:cx5="http://schemas.microsoft.com/office/drawing/2016/5/11/chartex" xmlns:cx6="http://schemas.microsoft.com/office/drawing/2016/5/12/chartex" xmlns:cx7="http://schemas.microsoft.com/office/drawing/2016/5/13/chartex" xmlns:cx8="http://schemas.microsoft.com/office/drawing/2016/5/14/chartex" xmlns:mc="http://schemas.openxmlformats.org/markup-compatibility/2006" xmlns:aink="http://schemas.microsoft.com/office/drawing/2016/ink" xmlns:am3d="http://schemas.microsoft.com/office/drawing/2017/model3d" xmlns:o="urn:schemas-microsoft-com:office:office" xmlns:r="http://schemas.openxmlformats.org/officeDocument/2006/relationships" xmlns:m="http://schemas.openxmlformats.org/officeDocument/2006/math" xmlns:v="urn:schemas-microsoft-com:vml" xmlns:wp14="http://schemas.microsoft.com/office/word/2010/wordprocessingDrawing" xmlns:wp="http://schemas.openxmlformats.org/drawingml/2006/wordprocessingDrawing" xmlns:w10="urn:schemas-microsoft-com:office:word" xmlns:w="http://schemas.openxmlformats.org/wordprocessingml/2006/main" xmlns:w14="http://schemas.microsoft.com/office/word/2010/wordml" xmlns:w15="http://schemas.microsoft.com/office/word/2012/wordml" xmlns:w16cex="http://schemas.microsoft.com/office/word/2018/wordml/cex" xmlns:w16cid="http://schemas.microsoft.com/office/word/2016/wordml/cid" xmlns:w16="http://schemas.microsoft.com/office/word/2018/wordml" xmlns:w16sdtdh="http://schemas.microsoft.com/office/word/2020/wordml/sdtdatahash" xmlns:w16se="http://schemas.microsoft.com/office/word/2015/wordml/symex" xmlns:wpg="http://schemas.microsoft.com/office/word/2010/wordprocessingGroup" xmlns:wpi="http://schemas.microsoft.com/office/word/2010/wordprocessingInk" xmlns:wne="http://schemas.microsoft.com/office/word/2006/wordml" xmlns:wps="http://schemas.microsoft.com/office/word/2010/wordprocessingShape" mc:Ignorable="w14 w15 w16se w16cid w16 w16cex w16sdtdh wp14">
+<w:document xmlns:wpc="http://schemas.microsoft.com/office/word/2010/wordprocessingCanvas" xmlns:cx="http://schemas.microsoft.com/office/drawing/2014/chartex" xmlns:cx1="http://schemas.microsoft.com/office/drawing/2015/9/8/chartex" xmlns:cx2="http://schemas.microsoft.com/office/drawing/2015/10/21/chartex" xmlns:cx3="http://schemas.microsoft.com/office/drawing/2016/5/9/chartex" xmlns:cx4="http://schemas.microsoft.com/office/drawing/2016/5/10/chartex" xmlns:cx5="http://schemas.microsoft.com/office/drawing/2016/5/11/chartex" xmlns:cx6="http://schemas.microsoft.com/office/drawing/2016/5/12/chartex" xmlns:cx7="http://schemas.microsoft.com/office/drawing/2016/5/13/chartex" xmlns:cx8="http://schemas.microsoft.com/office/drawing/2016/5/14/chartex" xmlns:mc="http://schemas.openxmlformats.org/markup-compatibility/2006" xmlns:aink="http://schemas.microsoft.com/office/drawing/2016/ink" xmlns:am3d="http://schemas.microsoft.com/office/drawing/2017/model3d" xmlns:o="urn:schemas-microsoft-com:office:office" xmlns:oel="http://schemas.microsoft.com/office/2019/extlst" xmlns:r="http://schemas.openxmlformats.org/officeDocument/2006/relationships" xmlns:m="http://schemas.openxmlformats.org/officeDocument/2006/math" xmlns:v="urn:schemas-microsoft-com:vml" xmlns:wp14="http://schemas.microsoft.com/office/word/2010/wordprocessingDrawing" xmlns:wp="http://schemas.openxmlformats.org/drawingml/2006/wordprocessingDrawing" xmlns:w10="urn:schemas-microsoft-com:office:word" xmlns:w="http://schemas.openxmlformats.org/wordprocessingml/2006/main" xmlns:w14="http://schemas.microsoft.com/office/word/2010/wordml" xmlns:w15="http://schemas.microsoft.com/office/word/2012/wordml" xmlns:w16cex="http://schemas.microsoft.com/office/word/2018/wordml/cex" xmlns:w16cid="http://schemas.microsoft.com/office/word/2016/wordml/cid" xmlns:w16="http://schemas.microsoft.com/office/word/2018/wordml" xmlns:w16sdtdh="http://schemas.microsoft.com/office/word/2020/wordml/sdtdatahash" xmlns:w16se="http://schemas.microsoft.com/office/word/2015/wordml/symex" xmlns:wpg="http://schemas.microsoft.com/office/word/2010/wordprocessingGroup" xmlns:wpi="http://schemas.microsoft.com/office/word/2010/wordprocessingInk" xmlns:wne="http://schemas.microsoft.com/office/word/2006/wordml" xmlns:wps="http://schemas.microsoft.com/office/word/2010/wordprocessingShape" mc:Ignorable="w14 w15 w16se w16cid w16 w16cex w16sdtdh wp14">
   <w:body>
     <w:p>
       <w:r>
+        <w:rPr>
+          <w:noProof/>
+        </w:rPr>
         <w:drawing>
           <wp:inline distT="0" distB="0" distL="0" distR="0" wp14:anchorId="4393C398" wp14:editId="7CB6DBA9">
             <wp:extent cx="4581525" cy="2438400"/>
@@ -95,6 +98,70 @@
         </w:drawing>
       </w:r>
       <w:r>
+        <w:rPr>
+          <w:rFonts w:ascii="Merriweather" w:hAnsi="Merriweather"/>
+          <w:noProof/>
+          <w:color w:val="666666"/>
+          <w:sz w:val="18"/>
+          <w:szCs w:val="18"/>
+          <w:bdr w:val="none" w:sz="0" w:space="0" w:color="auto" w:frame="1"/>
+        </w:rPr>
+        <w:drawing>
+          <wp:inline distT="0" distB="0" distL="0" distR="0" wp14:anchorId="7F1C9BCB" wp14:editId="461A7E9C">
+            <wp:extent cx="4501662" cy="1828800"/>
+            <wp:effectExtent l="0" t="0" r="0" b="0"/>
+            <wp:docPr id="3" name="Imagem 3" descr="Interface gráfica do usuário, Aplicativo&#10;&#10;Descrição gerada automaticamente"/>
+            <wp:cNvGraphicFramePr>
+              <a:graphicFrameLocks xmlns:a="http://schemas.openxmlformats.org/drawingml/2006/main" noChangeAspect="1"/>
+            </wp:cNvGraphicFramePr>
+            <a:graphic xmlns:a="http://schemas.openxmlformats.org/drawingml/2006/main">
+              <a:graphicData uri="http://schemas.openxmlformats.org/drawingml/2006/picture">
+                <pic:pic xmlns:pic="http://schemas.openxmlformats.org/drawingml/2006/picture">
+                  <pic:nvPicPr>
+                    <pic:cNvPr id="3" name="Imagem 3" descr="Interface gráfica do usuário, Aplicativo&#10;&#10;Descrição gerada automaticamente"/>
+                    <pic:cNvPicPr>
+                      <a:picLocks noChangeAspect="1" noChangeArrowheads="1"/>
+                    </pic:cNvPicPr>
+                  </pic:nvPicPr>
+                  <pic:blipFill rotWithShape="1">
+                    <a:blip r:embed="rId6">
+                      <a:extLst>
+                        <a:ext uri="{28A0092B-C50C-407E-A947-70E740481C1C}">
+                          <a14:useLocalDpi xmlns:a14="http://schemas.microsoft.com/office/drawing/2010/main" val="0"/>
+                        </a:ext>
+                      </a:extLst>
+                    </a:blip>
+                    <a:srcRect l="34396" t="29794" r="31737" b="45745"/>
+                    <a:stretch/>
+                  </pic:blipFill>
+                  <pic:spPr bwMode="auto">
+                    <a:xfrm>
+                      <a:off x="0" y="0"/>
+                      <a:ext cx="4502704" cy="1829223"/>
+                    </a:xfrm>
+                    <a:prstGeom prst="rect">
+                      <a:avLst/>
+                    </a:prstGeom>
+                    <a:noFill/>
+                    <a:ln>
+                      <a:noFill/>
+                    </a:ln>
+                    <a:extLst>
+                      <a:ext uri="{53640926-AAD7-44D8-BBD7-CCE9431645EC}">
+                        <a14:shadowObscured xmlns:a14="http://schemas.microsoft.com/office/drawing/2010/main"/>
+                      </a:ext>
+                    </a:extLst>
+                  </pic:spPr>
+                </pic:pic>
+              </a:graphicData>
+            </a:graphic>
+          </wp:inline>
+        </w:drawing>
+      </w:r>
+      <w:r>
+        <w:rPr>
+          <w:noProof/>
+        </w:rPr>
         <w:lastRenderedPageBreak/>
         <w:drawing>
           <wp:inline distT="0" distB="0" distL="0" distR="0" wp14:anchorId="506D4277" wp14:editId="4A75BF1D">
@@ -112,7 +179,7 @@
                     <pic:cNvPicPr/>
                   </pic:nvPicPr>
                   <pic:blipFill rotWithShape="1">
-                    <a:blip r:embed="rId6"/>
+                    <a:blip r:embed="rId7"/>
                     <a:srcRect l="42156" t="13805" b="6818"/>
                     <a:stretch/>
                   </pic:blipFill>
@@ -140,6 +207,9 @@
         </w:drawing>
       </w:r>
       <w:r>
+        <w:rPr>
+          <w:noProof/>
+        </w:rPr>
         <w:drawing>
           <wp:inline distT="0" distB="0" distL="0" distR="0" wp14:anchorId="173BB481" wp14:editId="371797D7">
             <wp:extent cx="3905250" cy="1933575"/>
@@ -156,7 +226,7 @@
                     <pic:cNvPicPr/>
                   </pic:nvPicPr>
                   <pic:blipFill rotWithShape="1">
-                    <a:blip r:embed="rId7"/>
+                    <a:blip r:embed="rId8"/>
                     <a:srcRect l="13757" t="20079" r="13922" b="16231"/>
                     <a:stretch/>
                   </pic:blipFill>

</xml_diff>